<commit_message>
Final changes in the description file
</commit_message>
<xml_diff>
--- a/hw4/Homework 4.docx
+++ b/hw4/Homework 4.docx
@@ -147,20 +147,16 @@
       </w:r>
     </w:p>
     <w:p/>
-    <w:p/>
     <w:p>
       <w:pPr>
         <w:pStyle w:val="ListParagraph"/>
         <w:numPr>
           <w:ilvl w:val="0"/>
-          <w:numId w:val="1"/>
+          <w:numId w:val="2"/>
         </w:numPr>
-        <w:rPr>
-          <w:lang w:val="mk-MK"/>
-        </w:rPr>
-      </w:pPr>
-      <w:r>
-        <w:t>Given the structure and complexity of our java spring application, we decided that there was no need for a microservice</w:t>
+      </w:pPr>
+      <w:r>
+        <w:t xml:space="preserve">We created the whole data analysis and price predictions as a microservice. They are called on port 5000. This is shown in the video. Each time an image is generated, the request is sent to either /analysis or /generate on the reserved port. </w:t>
       </w:r>
     </w:p>
     <w:sectPr>
@@ -287,8 +283,123 @@
       </w:rPr>
     </w:lvl>
   </w:abstractNum>
+  <w:abstractNum w:abstractNumId="1" w15:restartNumberingAfterBreak="0">
+    <w:nsid w:val="72C96405"/>
+    <w:multiLevelType w:val="hybridMultilevel"/>
+    <w:tmpl w:val="BA2A7A48"/>
+    <w:lvl w:ilvl="0" w:tplc="F7D2FFD2">
+      <w:numFmt w:val="bullet"/>
+      <w:lvlText w:val="-"/>
+      <w:lvlJc w:val="left"/>
+      <w:pPr>
+        <w:ind w:left="720" w:hanging="360"/>
+      </w:pPr>
+      <w:rPr>
+        <w:rFonts w:ascii="Aptos" w:eastAsiaTheme="minorHAnsi" w:hAnsi="Aptos" w:cstheme="minorBidi" w:hint="default"/>
+      </w:rPr>
+    </w:lvl>
+    <w:lvl w:ilvl="1" w:tplc="0C000003" w:tentative="1">
+      <w:start w:val="1"/>
+      <w:numFmt w:val="bullet"/>
+      <w:lvlText w:val="o"/>
+      <w:lvlJc w:val="left"/>
+      <w:pPr>
+        <w:ind w:left="1440" w:hanging="360"/>
+      </w:pPr>
+      <w:rPr>
+        <w:rFonts w:ascii="Courier New" w:hAnsi="Courier New" w:cs="Courier New" w:hint="default"/>
+      </w:rPr>
+    </w:lvl>
+    <w:lvl w:ilvl="2" w:tplc="0C000005" w:tentative="1">
+      <w:start w:val="1"/>
+      <w:numFmt w:val="bullet"/>
+      <w:lvlText w:val=""/>
+      <w:lvlJc w:val="left"/>
+      <w:pPr>
+        <w:ind w:left="2160" w:hanging="360"/>
+      </w:pPr>
+      <w:rPr>
+        <w:rFonts w:ascii="Wingdings" w:hAnsi="Wingdings" w:hint="default"/>
+      </w:rPr>
+    </w:lvl>
+    <w:lvl w:ilvl="3" w:tplc="0C000001" w:tentative="1">
+      <w:start w:val="1"/>
+      <w:numFmt w:val="bullet"/>
+      <w:lvlText w:val=""/>
+      <w:lvlJc w:val="left"/>
+      <w:pPr>
+        <w:ind w:left="2880" w:hanging="360"/>
+      </w:pPr>
+      <w:rPr>
+        <w:rFonts w:ascii="Symbol" w:hAnsi="Symbol" w:hint="default"/>
+      </w:rPr>
+    </w:lvl>
+    <w:lvl w:ilvl="4" w:tplc="0C000003" w:tentative="1">
+      <w:start w:val="1"/>
+      <w:numFmt w:val="bullet"/>
+      <w:lvlText w:val="o"/>
+      <w:lvlJc w:val="left"/>
+      <w:pPr>
+        <w:ind w:left="3600" w:hanging="360"/>
+      </w:pPr>
+      <w:rPr>
+        <w:rFonts w:ascii="Courier New" w:hAnsi="Courier New" w:cs="Courier New" w:hint="default"/>
+      </w:rPr>
+    </w:lvl>
+    <w:lvl w:ilvl="5" w:tplc="0C000005" w:tentative="1">
+      <w:start w:val="1"/>
+      <w:numFmt w:val="bullet"/>
+      <w:lvlText w:val=""/>
+      <w:lvlJc w:val="left"/>
+      <w:pPr>
+        <w:ind w:left="4320" w:hanging="360"/>
+      </w:pPr>
+      <w:rPr>
+        <w:rFonts w:ascii="Wingdings" w:hAnsi="Wingdings" w:hint="default"/>
+      </w:rPr>
+    </w:lvl>
+    <w:lvl w:ilvl="6" w:tplc="0C000001" w:tentative="1">
+      <w:start w:val="1"/>
+      <w:numFmt w:val="bullet"/>
+      <w:lvlText w:val=""/>
+      <w:lvlJc w:val="left"/>
+      <w:pPr>
+        <w:ind w:left="5040" w:hanging="360"/>
+      </w:pPr>
+      <w:rPr>
+        <w:rFonts w:ascii="Symbol" w:hAnsi="Symbol" w:hint="default"/>
+      </w:rPr>
+    </w:lvl>
+    <w:lvl w:ilvl="7" w:tplc="0C000003" w:tentative="1">
+      <w:start w:val="1"/>
+      <w:numFmt w:val="bullet"/>
+      <w:lvlText w:val="o"/>
+      <w:lvlJc w:val="left"/>
+      <w:pPr>
+        <w:ind w:left="5760" w:hanging="360"/>
+      </w:pPr>
+      <w:rPr>
+        <w:rFonts w:ascii="Courier New" w:hAnsi="Courier New" w:cs="Courier New" w:hint="default"/>
+      </w:rPr>
+    </w:lvl>
+    <w:lvl w:ilvl="8" w:tplc="0C000005" w:tentative="1">
+      <w:start w:val="1"/>
+      <w:numFmt w:val="bullet"/>
+      <w:lvlText w:val=""/>
+      <w:lvlJc w:val="left"/>
+      <w:pPr>
+        <w:ind w:left="6480" w:hanging="360"/>
+      </w:pPr>
+      <w:rPr>
+        <w:rFonts w:ascii="Wingdings" w:hAnsi="Wingdings" w:hint="default"/>
+      </w:rPr>
+    </w:lvl>
+  </w:abstractNum>
   <w:num w:numId="1" w16cid:durableId="512112028">
     <w:abstractNumId w:val="0"/>
+  </w:num>
+  <w:num w:numId="2" w16cid:durableId="97722079">
+    <w:abstractNumId w:val="1"/>
   </w:num>
 </w:numbering>
 </file>

</xml_diff>